<commit_message>
corregido error ejercicio 10
</commit_message>
<xml_diff>
--- a/Resumen Tema 8.docx
+++ b/Resumen Tema 8.docx
@@ -2562,8 +2562,6 @@
         </w:rPr>
         <w:t>a</w:t>
       </w:r>
-      <w:bookmarkStart w:id="0" w:name="_GoBack"/>
-      <w:bookmarkEnd w:id="0"/>
       <w:r>
         <w:rPr>
           <w:rFonts w:ascii="Times New Roman" w:eastAsia="Times New Roman" w:hAnsi="Times New Roman" w:cs="Times New Roman"/>
@@ -2855,9 +2853,60 @@
           <w:szCs w:val="26"/>
           <w:lang w:eastAsia="es-ES"/>
         </w:rPr>
-        <w:t>7*45 + 12 =</w:t>
-      </w:r>
-    </w:p>
+        <w:t xml:space="preserve"> </w:t>
+      </w:r>
+      <w:bookmarkStart w:id="0" w:name="_GoBack"/>
+      <w:r>
+        <w:rPr>
+          <w:rFonts w:ascii="Times New Roman" w:eastAsia="Times New Roman" w:hAnsi="Times New Roman" w:cs="Times New Roman"/>
+          <w:sz w:val="26"/>
+          <w:szCs w:val="26"/>
+          <w:lang w:eastAsia="es-ES"/>
+        </w:rPr>
+        <w:t>Pasar las áreas de proceso que están en el 2 al 3 (son 7), y pasar posteriormente las áreas del nivel de madurez 4 y 5 del 3 al 4 (es decir 4) y al final con las áreas de proceso de 5 pasar de 4 al 5 (2).</w:t>
+      </w:r>
+    </w:p>
+    <w:p>
+      <w:pPr>
+        <w:pStyle w:val="Prrafodelista"/>
+        <w:rPr>
+          <w:rFonts w:ascii="Times New Roman" w:eastAsia="Times New Roman" w:hAnsi="Times New Roman" w:cs="Times New Roman"/>
+          <w:sz w:val="26"/>
+          <w:szCs w:val="26"/>
+          <w:lang w:eastAsia="es-ES"/>
+        </w:rPr>
+      </w:pPr>
+      <w:r>
+        <w:rPr>
+          <w:rFonts w:ascii="Times New Roman" w:eastAsia="Times New Roman" w:hAnsi="Times New Roman" w:cs="Times New Roman"/>
+          <w:sz w:val="26"/>
+          <w:szCs w:val="26"/>
+          <w:lang w:eastAsia="es-ES"/>
+        </w:rPr>
+        <w:t>(7+4+</w:t>
+      </w:r>
+      <w:proofErr w:type="gramStart"/>
+      <w:r>
+        <w:rPr>
+          <w:rFonts w:ascii="Times New Roman" w:eastAsia="Times New Roman" w:hAnsi="Times New Roman" w:cs="Times New Roman"/>
+          <w:sz w:val="26"/>
+          <w:szCs w:val="26"/>
+          <w:lang w:eastAsia="es-ES"/>
+        </w:rPr>
+        <w:t>2)*</w:t>
+      </w:r>
+      <w:proofErr w:type="gramEnd"/>
+      <w:r>
+        <w:rPr>
+          <w:rFonts w:ascii="Times New Roman" w:eastAsia="Times New Roman" w:hAnsi="Times New Roman" w:cs="Times New Roman"/>
+          <w:sz w:val="26"/>
+          <w:szCs w:val="26"/>
+          <w:lang w:eastAsia="es-ES"/>
+        </w:rPr>
+        <w:t xml:space="preserve">45 = 585 días </w:t>
+      </w:r>
+    </w:p>
+    <w:bookmarkEnd w:id="0"/>
     <w:p>
       <w:pPr>
         <w:rPr>

</xml_diff>